<commit_message>
added a stylesheet, started intigrating db to grocery list creator
</commit_message>
<xml_diff>
--- a/2021-09-19menu.docx
+++ b/2021-09-19menu.docx
@@ -4,27 +4,27 @@
   <w:body>
     <w:p>
       <w:r>
-        <w:t>Monday: Alpine macaroni</w:t>
+        <w:t>Monday: tacobell</w:t>
         <w:br/>
       </w:r>
       <w:r>
-        <w:t>Tuesday: arroz chaufa</w:t>
+        <w:t>Tuesday: tacobell</w:t>
         <w:br/>
       </w:r>
       <w:r>
-        <w:t>Wednesday: Bolo do Caco (Caco Bread)</w:t>
+        <w:t>Wednesday: tacobell</w:t>
         <w:br/>
       </w:r>
       <w:r>
-        <w:t>Thursday: bolognese sauce</w:t>
+        <w:t>Thursday: tacobell</w:t>
         <w:br/>
       </w:r>
       <w:r>
-        <w:t>Friday: beef goulash</w:t>
+        <w:t>Friday: tacobell</w:t>
         <w:br/>
       </w:r>
       <w:r>
-        <w:t>Saturday: spaghetti aglio e olio</w:t>
+        <w:t>Saturday: tacobell</w:t>
         <w:br/>
       </w:r>
     </w:p>

</xml_diff>